<commit_message>
Finished Chapter 8 worksheet
</commit_message>
<xml_diff>
--- a/CIS234_webdev2/Chapter8/JavaScript08_worksheet.docx
+++ b/CIS234_webdev2/Chapter8/JavaScript08_worksheet.docx
@@ -5,9 +5,21 @@
     <w:p>
       <w:pPr>
         <w:pStyle w:val="Activitynumberortitle"/>
+        <w:rPr>
+          <w:b/>
+          <w:bCs/>
+          <w:sz w:val="32"/>
+          <w:szCs w:val="32"/>
+        </w:rPr>
       </w:pPr>
       <w:bookmarkStart w:id="0" w:name="_Toc57934306"/>
       <w:r>
+        <w:rPr>
+          <w:b/>
+          <w:bCs/>
+          <w:sz w:val="32"/>
+          <w:szCs w:val="32"/>
+        </w:rPr>
         <w:t>Quick Check 1</w:t>
       </w:r>
       <w:bookmarkEnd w:id="0"/>
@@ -15,154 +27,445 @@
     <w:p>
       <w:pPr>
         <w:pStyle w:val="QCQuestion"/>
-      </w:pPr>
-      <w:r>
+        <w:rPr>
+          <w:b/>
+          <w:bCs/>
+          <w:sz w:val="28"/>
+          <w:szCs w:val="28"/>
+        </w:rPr>
+      </w:pPr>
+      <w:r>
+        <w:rPr>
+          <w:b/>
+          <w:bCs/>
+          <w:sz w:val="28"/>
+          <w:szCs w:val="28"/>
+        </w:rPr>
         <w:t>What is object-oriented programming</w:t>
       </w:r>
       <w:r>
+        <w:rPr>
+          <w:b/>
+          <w:bCs/>
+          <w:sz w:val="28"/>
+          <w:szCs w:val="28"/>
+        </w:rPr>
         <w:t>?</w:t>
       </w:r>
     </w:p>
     <w:p>
       <w:pPr>
         <w:pStyle w:val="QCAnswer"/>
-      </w:pPr>
+        <w:rPr>
+          <w:b w:val="0"/>
+        </w:rPr>
+      </w:pPr>
+      <w:r>
+        <w:rPr>
+          <w:b w:val="0"/>
+        </w:rPr>
+        <w:t xml:space="preserve">Object-oriented programming </w:t>
+      </w:r>
+      <w:r>
+        <w:rPr>
+          <w:b w:val="0"/>
+        </w:rPr>
+        <w:t xml:space="preserve">is a </w:t>
+      </w:r>
+      <w:r>
+        <w:rPr>
+          <w:b w:val="0"/>
+        </w:rPr>
+        <w:t>type of</w:t>
+      </w:r>
+      <w:r>
+        <w:rPr>
+          <w:b w:val="0"/>
+        </w:rPr>
+        <w:t xml:space="preserve"> programming where you </w:t>
+      </w:r>
+      <w:r>
+        <w:rPr>
+          <w:b w:val="0"/>
+        </w:rPr>
+        <w:t xml:space="preserve">can </w:t>
+      </w:r>
+      <w:r>
+        <w:rPr>
+          <w:b w:val="0"/>
+        </w:rPr>
+        <w:t xml:space="preserve">create objects that </w:t>
+      </w:r>
+      <w:r>
+        <w:rPr>
+          <w:b w:val="0"/>
+        </w:rPr>
+        <w:t xml:space="preserve">are made up of properties, methods, or other objects. </w:t>
+      </w:r>
+      <w:r>
+        <w:rPr>
+          <w:b w:val="0"/>
+        </w:rPr>
+        <w:t>These objects can then be reused in a variety of ways.</w:t>
+      </w:r>
     </w:p>
     <w:p>
       <w:pPr>
         <w:pStyle w:val="QCFeedback"/>
+        <w:rPr>
+          <w:sz w:val="28"/>
+          <w:szCs w:val="28"/>
+        </w:rPr>
       </w:pPr>
     </w:p>
     <w:p>
       <w:pPr>
         <w:pStyle w:val="QCQuestion"/>
-      </w:pPr>
-      <w:r>
+        <w:rPr>
+          <w:b/>
+          <w:bCs/>
+          <w:sz w:val="28"/>
+          <w:szCs w:val="28"/>
+        </w:rPr>
+      </w:pPr>
+      <w:r>
+        <w:rPr>
+          <w:b/>
+          <w:bCs/>
+          <w:sz w:val="28"/>
+          <w:szCs w:val="28"/>
+        </w:rPr>
         <w:t xml:space="preserve">Provide code to create an object literal named </w:t>
       </w:r>
-      <w:proofErr w:type="spellStart"/>
       <w:r>
         <w:rPr>
           <w:rFonts w:ascii="Courier New" w:hAnsi="Courier New" w:cs="Courier New"/>
+          <w:b/>
+          <w:bCs/>
+          <w:sz w:val="28"/>
+          <w:szCs w:val="28"/>
         </w:rPr>
         <w:t>pokerCard</w:t>
       </w:r>
-      <w:proofErr w:type="spellEnd"/>
-      <w:r>
+      <w:r>
+        <w:rPr>
+          <w:b/>
+          <w:bCs/>
+          <w:sz w:val="28"/>
+          <w:szCs w:val="28"/>
+        </w:rPr>
         <w:t xml:space="preserve"> containing a </w:t>
       </w:r>
       <w:r>
         <w:rPr>
           <w:rFonts w:ascii="Courier New" w:hAnsi="Courier New" w:cs="Courier New"/>
+          <w:b/>
+          <w:bCs/>
+          <w:sz w:val="28"/>
+          <w:szCs w:val="28"/>
         </w:rPr>
         <w:t>suit</w:t>
       </w:r>
       <w:r>
+        <w:rPr>
+          <w:b/>
+          <w:bCs/>
+          <w:sz w:val="28"/>
+          <w:szCs w:val="28"/>
+        </w:rPr>
         <w:t xml:space="preserve"> property with a value of “Spades” and a </w:t>
       </w:r>
       <w:r>
         <w:rPr>
           <w:rFonts w:ascii="Courier New" w:hAnsi="Courier New" w:cs="Courier New"/>
+          <w:b/>
+          <w:bCs/>
+          <w:sz w:val="28"/>
+          <w:szCs w:val="28"/>
         </w:rPr>
         <w:t>rank</w:t>
       </w:r>
       <w:r>
+        <w:rPr>
+          <w:b/>
+          <w:bCs/>
+          <w:sz w:val="28"/>
+          <w:szCs w:val="28"/>
+        </w:rPr>
         <w:t xml:space="preserve"> property with a value of </w:t>
       </w:r>
       <w:r>
+        <w:rPr>
+          <w:b/>
+          <w:bCs/>
+          <w:sz w:val="28"/>
+          <w:szCs w:val="28"/>
+        </w:rPr>
         <w:t>12.</w:t>
       </w:r>
     </w:p>
     <w:p>
       <w:pPr>
         <w:pStyle w:val="QCAnswer"/>
-      </w:pPr>
+        <w:rPr>
+          <w:b w:val="0"/>
+        </w:rPr>
+      </w:pPr>
+      <w:r>
+        <w:rPr>
+          <w:b w:val="0"/>
+        </w:rPr>
+        <w:t>let pokerCard = {</w:t>
+      </w:r>
+      <w:r>
+        <w:rPr>
+          <w:b w:val="0"/>
+        </w:rPr>
+        <w:br/>
+        <w:t xml:space="preserve">    suit: “Spades</w:t>
+      </w:r>
+      <w:r>
+        <w:rPr>
+          <w:b w:val="0"/>
+        </w:rPr>
+        <w:t>”</w:t>
+      </w:r>
+      <w:r>
+        <w:rPr>
+          <w:b w:val="0"/>
+        </w:rPr>
+        <w:t>,</w:t>
+      </w:r>
+      <w:r>
+        <w:rPr>
+          <w:b w:val="0"/>
+        </w:rPr>
+        <w:br/>
+        <w:t xml:space="preserve">    rank: 12</w:t>
+      </w:r>
+      <w:r>
+        <w:rPr>
+          <w:b w:val="0"/>
+        </w:rPr>
+        <w:br/>
+        <w:t>};</w:t>
+      </w:r>
     </w:p>
     <w:p>
       <w:pPr>
         <w:pStyle w:val="QCFeedback"/>
+        <w:rPr>
+          <w:sz w:val="28"/>
+          <w:szCs w:val="28"/>
+        </w:rPr>
       </w:pPr>
     </w:p>
     <w:p>
       <w:pPr>
         <w:pStyle w:val="QCQuestion"/>
+        <w:rPr>
+          <w:b/>
+          <w:bCs/>
+          <w:sz w:val="28"/>
+          <w:szCs w:val="28"/>
+        </w:rPr>
       </w:pPr>
       <w:bookmarkStart w:id="1" w:name="_Hlk51364198"/>
       <w:r>
+        <w:rPr>
+          <w:b/>
+          <w:bCs/>
+          <w:sz w:val="28"/>
+          <w:szCs w:val="28"/>
+        </w:rPr>
         <w:t xml:space="preserve">Provide code that adds a </w:t>
       </w:r>
-      <w:proofErr w:type="spellStart"/>
-      <w:proofErr w:type="gramStart"/>
       <w:r>
         <w:rPr>
           <w:rFonts w:ascii="Courier New" w:hAnsi="Courier New" w:cs="Courier New"/>
-        </w:rPr>
-        <w:t>dropRank</w:t>
-      </w:r>
-      <w:proofErr w:type="spellEnd"/>
+          <w:b/>
+          <w:bCs/>
+          <w:sz w:val="28"/>
+          <w:szCs w:val="28"/>
+        </w:rPr>
+        <w:t>dropRank()</w:t>
+      </w:r>
+      <w:r>
+        <w:rPr>
+          <w:b/>
+          <w:bCs/>
+          <w:sz w:val="28"/>
+          <w:szCs w:val="28"/>
+        </w:rPr>
+        <w:t xml:space="preserve"> method to the </w:t>
+      </w:r>
       <w:r>
         <w:rPr>
           <w:rFonts w:ascii="Courier New" w:hAnsi="Courier New" w:cs="Courier New"/>
-        </w:rPr>
-        <w:t>(</w:t>
-      </w:r>
-      <w:proofErr w:type="gramEnd"/>
+          <w:b/>
+          <w:bCs/>
+          <w:sz w:val="28"/>
+          <w:szCs w:val="28"/>
+        </w:rPr>
+        <w:t>pokerCard</w:t>
+      </w:r>
+      <w:r>
+        <w:rPr>
+          <w:b/>
+          <w:bCs/>
+          <w:sz w:val="28"/>
+          <w:szCs w:val="28"/>
+        </w:rPr>
+        <w:t xml:space="preserve"> object </w:t>
+      </w:r>
+      <w:r>
+        <w:rPr>
+          <w:b/>
+          <w:bCs/>
+          <w:sz w:val="28"/>
+          <w:szCs w:val="28"/>
+        </w:rPr>
+        <w:t xml:space="preserve">that </w:t>
+      </w:r>
+      <w:r>
+        <w:rPr>
+          <w:b/>
+          <w:bCs/>
+          <w:sz w:val="28"/>
+          <w:szCs w:val="28"/>
+        </w:rPr>
+        <w:t xml:space="preserve">decreases the value of the </w:t>
+      </w:r>
       <w:r>
         <w:rPr>
           <w:rFonts w:ascii="Courier New" w:hAnsi="Courier New" w:cs="Courier New"/>
-        </w:rPr>
-        <w:t>)</w:t>
-      </w:r>
-      <w:r>
-        <w:t xml:space="preserve"> method to the </w:t>
-      </w:r>
-      <w:proofErr w:type="spellStart"/>
-      <w:r>
-        <w:rPr>
-          <w:rFonts w:ascii="Courier New" w:hAnsi="Courier New" w:cs="Courier New"/>
-        </w:rPr>
-        <w:t>pokerCard</w:t>
-      </w:r>
-      <w:proofErr w:type="spellEnd"/>
-      <w:r>
-        <w:t xml:space="preserve"> object </w:t>
-      </w:r>
-      <w:r>
-        <w:t xml:space="preserve">that </w:t>
-      </w:r>
-      <w:r>
-        <w:t xml:space="preserve">decreases the value of the </w:t>
-      </w:r>
-      <w:r>
-        <w:rPr>
-          <w:rFonts w:ascii="Courier New" w:hAnsi="Courier New" w:cs="Courier New"/>
+          <w:b/>
+          <w:bCs/>
+          <w:sz w:val="28"/>
+          <w:szCs w:val="28"/>
         </w:rPr>
         <w:t>rank</w:t>
       </w:r>
       <w:r>
-        <w:t xml:space="preserve"> property by 1</w:t>
-      </w:r>
-      <w:r>
-        <w:t>.</w:t>
+        <w:rPr>
+          <w:b/>
+          <w:bCs/>
+          <w:sz w:val="28"/>
+          <w:szCs w:val="28"/>
+        </w:rPr>
+        <w:t xml:space="preserve"> property by 1.</w:t>
       </w:r>
     </w:p>
     <w:p>
       <w:pPr>
         <w:pStyle w:val="QCAnswer"/>
+        <w:rPr>
+          <w:b w:val="0"/>
+        </w:rPr>
+      </w:pPr>
+      <w:r>
+        <w:rPr>
+          <w:b w:val="0"/>
+        </w:rPr>
+        <w:t>let pokerCard = {</w:t>
+      </w:r>
+      <w:r>
+        <w:rPr>
+          <w:b w:val="0"/>
+        </w:rPr>
+        <w:br/>
+        <w:t xml:space="preserve">    suit: “Spades”,</w:t>
+      </w:r>
+      <w:r>
+        <w:rPr>
+          <w:b w:val="0"/>
+        </w:rPr>
+        <w:br/>
+        <w:t xml:space="preserve">    rank: 12,</w:t>
+      </w:r>
+      <w:r>
+        <w:rPr>
+          <w:b w:val="0"/>
+        </w:rPr>
+        <w:br/>
+        <w:t xml:space="preserve">    </w:t>
+      </w:r>
+      <w:r>
+        <w:rPr>
+          <w:b w:val="0"/>
+        </w:rPr>
+        <w:t>dropRank: function() {</w:t>
+      </w:r>
+      <w:r>
+        <w:rPr>
+          <w:b w:val="0"/>
+        </w:rPr>
+        <w:br/>
+        <w:t xml:space="preserve">        this.rank -= 1;</w:t>
+      </w:r>
+      <w:r>
+        <w:rPr>
+          <w:b w:val="0"/>
+        </w:rPr>
+        <w:br/>
+        <w:t xml:space="preserve">    }</w:t>
+      </w:r>
+      <w:r>
+        <w:rPr>
+          <w:b w:val="0"/>
+        </w:rPr>
+        <w:br/>
+        <w:t>};</w:t>
+      </w:r>
+      <w:r>
+        <w:rPr>
+          <w:b w:val="0"/>
+        </w:rPr>
+        <w:br/>
+      </w:r>
+      <w:r>
+        <w:rPr>
+          <w:b w:val="0"/>
+        </w:rPr>
+        <w:t>pokerCard.dropRank();</w:t>
+      </w:r>
+    </w:p>
+    <w:p>
+      <w:pPr>
+        <w:pStyle w:val="QCAnswer"/>
+        <w:rPr>
+          <w:b w:val="0"/>
+        </w:rPr>
       </w:pPr>
     </w:p>
     <w:p>
       <w:pPr>
         <w:pStyle w:val="QCFeedback"/>
+        <w:rPr>
+          <w:sz w:val="28"/>
+          <w:szCs w:val="28"/>
+        </w:rPr>
       </w:pPr>
     </w:p>
     <w:p>
       <w:pPr>
         <w:pStyle w:val="Activitynumberortitle"/>
+        <w:rPr>
+          <w:b/>
+          <w:bCs/>
+          <w:sz w:val="32"/>
+          <w:szCs w:val="32"/>
+        </w:rPr>
       </w:pPr>
       <w:bookmarkStart w:id="2" w:name="_Toc57934307"/>
       <w:bookmarkEnd w:id="1"/>
       <w:r>
+        <w:rPr>
+          <w:b/>
+          <w:bCs/>
+          <w:sz w:val="32"/>
+          <w:szCs w:val="32"/>
+        </w:rPr>
         <w:t>Quick Check 2</w:t>
       </w:r>
       <w:bookmarkEnd w:id="2"/>
@@ -176,248 +479,625 @@
         </w:numPr>
         <w:spacing w:after="240"/>
         <w:contextualSpacing w:val="0"/>
-      </w:pPr>
-      <w:r>
-        <w:t>How does an object class differ from an object literal</w:t>
-      </w:r>
-      <w:r>
-        <w:t>?</w:t>
+        <w:rPr>
+          <w:b/>
+          <w:bCs/>
+          <w:sz w:val="28"/>
+          <w:szCs w:val="28"/>
+        </w:rPr>
+      </w:pPr>
+      <w:r>
+        <w:rPr>
+          <w:b/>
+          <w:bCs/>
+          <w:sz w:val="28"/>
+          <w:szCs w:val="28"/>
+        </w:rPr>
+        <w:t>How does an object class differ from an object literal?</w:t>
       </w:r>
     </w:p>
     <w:p>
       <w:pPr>
         <w:pStyle w:val="QCAnswer"/>
-      </w:pPr>
+        <w:rPr>
+          <w:b w:val="0"/>
+        </w:rPr>
+      </w:pPr>
+      <w:r>
+        <w:rPr>
+          <w:b w:val="0"/>
+        </w:rPr>
+        <w:t xml:space="preserve">An object literal is </w:t>
+      </w:r>
+      <w:r>
+        <w:rPr>
+          <w:b w:val="0"/>
+        </w:rPr>
+        <w:t xml:space="preserve">when you need an object that will be used once for a single purpose and an object class is </w:t>
+      </w:r>
+      <w:r>
+        <w:rPr>
+          <w:b w:val="0"/>
+        </w:rPr>
+        <w:t>for</w:t>
+      </w:r>
+      <w:r>
+        <w:rPr>
+          <w:b w:val="0"/>
+        </w:rPr>
+        <w:t xml:space="preserve"> when you </w:t>
+      </w:r>
+      <w:r>
+        <w:rPr>
+          <w:b w:val="0"/>
+        </w:rPr>
+        <w:t xml:space="preserve">need </w:t>
+      </w:r>
+      <w:r>
+        <w:rPr>
+          <w:b w:val="0"/>
+        </w:rPr>
+        <w:t>several copies of the same object.</w:t>
+      </w:r>
     </w:p>
     <w:p>
       <w:pPr>
         <w:pStyle w:val="QCQuestion"/>
-      </w:pPr>
-      <w:r>
+        <w:rPr>
+          <w:b/>
+          <w:bCs/>
+          <w:sz w:val="28"/>
+          <w:szCs w:val="28"/>
+        </w:rPr>
+      </w:pPr>
+      <w:r>
+        <w:rPr>
+          <w:b/>
+          <w:bCs/>
+          <w:sz w:val="28"/>
+          <w:szCs w:val="28"/>
+        </w:rPr>
+        <w:lastRenderedPageBreak/>
         <w:t xml:space="preserve">Provide code for a construction function named </w:t>
       </w:r>
+      <w:r>
+        <w:rPr>
+          <w:rFonts w:ascii="Courier New" w:hAnsi="Courier New" w:cs="Courier New"/>
+          <w:b/>
+          <w:bCs/>
+          <w:sz w:val="28"/>
+          <w:szCs w:val="28"/>
+        </w:rPr>
+        <w:t>bounceBall</w:t>
+      </w:r>
+      <w:r>
+        <w:rPr>
+          <w:b/>
+          <w:bCs/>
+          <w:sz w:val="28"/>
+          <w:szCs w:val="28"/>
+        </w:rPr>
+        <w:t xml:space="preserve"> with two parameters named </w:t>
+      </w:r>
+      <w:r>
+        <w:rPr>
+          <w:rFonts w:ascii="Courier New" w:hAnsi="Courier New" w:cs="Courier New"/>
+          <w:b/>
+          <w:bCs/>
+          <w:sz w:val="28"/>
+          <w:szCs w:val="28"/>
+        </w:rPr>
+        <w:t xml:space="preserve">x </w:t>
+      </w:r>
+      <w:r>
+        <w:rPr>
+          <w:b/>
+          <w:bCs/>
+          <w:sz w:val="28"/>
+          <w:szCs w:val="28"/>
+        </w:rPr>
+        <w:t xml:space="preserve">and </w:t>
+      </w:r>
+      <w:r>
+        <w:rPr>
+          <w:rFonts w:ascii="Courier New" w:hAnsi="Courier New" w:cs="Courier New"/>
+          <w:b/>
+          <w:bCs/>
+          <w:sz w:val="28"/>
+          <w:szCs w:val="28"/>
+        </w:rPr>
+        <w:t>y</w:t>
+      </w:r>
+      <w:r>
+        <w:rPr>
+          <w:b/>
+          <w:bCs/>
+          <w:sz w:val="28"/>
+          <w:szCs w:val="28"/>
+        </w:rPr>
+        <w:t xml:space="preserve"> and properties named </w:t>
+      </w:r>
       <w:proofErr w:type="spellStart"/>
       <w:r>
         <w:rPr>
           <w:rFonts w:ascii="Courier New" w:hAnsi="Courier New" w:cs="Courier New"/>
+          <w:b/>
+          <w:bCs/>
+          <w:sz w:val="28"/>
+          <w:szCs w:val="28"/>
+        </w:rPr>
+        <w:t>speedX</w:t>
+      </w:r>
+      <w:proofErr w:type="spellEnd"/>
+      <w:r>
+        <w:rPr>
+          <w:b/>
+          <w:bCs/>
+          <w:sz w:val="28"/>
+          <w:szCs w:val="28"/>
+        </w:rPr>
+        <w:t xml:space="preserve"> and </w:t>
+      </w:r>
+      <w:proofErr w:type="spellStart"/>
+      <w:r>
+        <w:rPr>
+          <w:rFonts w:ascii="Courier New" w:hAnsi="Courier New" w:cs="Courier New"/>
+          <w:b/>
+          <w:bCs/>
+          <w:sz w:val="28"/>
+          <w:szCs w:val="28"/>
+        </w:rPr>
+        <w:t>speedY</w:t>
+      </w:r>
+      <w:proofErr w:type="spellEnd"/>
+      <w:r>
+        <w:rPr>
+          <w:b/>
+          <w:bCs/>
+          <w:sz w:val="28"/>
+          <w:szCs w:val="28"/>
+        </w:rPr>
+        <w:t xml:space="preserve"> with initial values equal to the </w:t>
+      </w:r>
+      <w:r>
+        <w:rPr>
+          <w:rFonts w:ascii="Courier New" w:hAnsi="Courier New" w:cs="Courier New"/>
+          <w:b/>
+          <w:bCs/>
+          <w:sz w:val="28"/>
+          <w:szCs w:val="28"/>
+        </w:rPr>
+        <w:t>x</w:t>
+      </w:r>
+      <w:r>
+        <w:rPr>
+          <w:b/>
+          <w:bCs/>
+          <w:sz w:val="28"/>
+          <w:szCs w:val="28"/>
+        </w:rPr>
+        <w:t xml:space="preserve"> and </w:t>
+      </w:r>
+      <w:r>
+        <w:rPr>
+          <w:rFonts w:ascii="Courier New" w:hAnsi="Courier New" w:cs="Courier New"/>
+          <w:b/>
+          <w:bCs/>
+          <w:sz w:val="28"/>
+          <w:szCs w:val="28"/>
+        </w:rPr>
+        <w:t>y</w:t>
+      </w:r>
+      <w:r>
+        <w:rPr>
+          <w:b/>
+          <w:bCs/>
+          <w:sz w:val="28"/>
+          <w:szCs w:val="28"/>
+        </w:rPr>
+        <w:t xml:space="preserve"> parameter values.</w:t>
+      </w:r>
+    </w:p>
+    <w:p>
+      <w:pPr>
+        <w:pStyle w:val="QCAnswer"/>
+        <w:rPr>
+          <w:b w:val="0"/>
+        </w:rPr>
+      </w:pPr>
+      <w:r>
+        <w:rPr>
+          <w:b w:val="0"/>
+        </w:rPr>
+        <w:t>function bounceBall(</w:t>
+      </w:r>
+      <w:r>
+        <w:rPr>
+          <w:b w:val="0"/>
+        </w:rPr>
+        <w:t>x, y) {</w:t>
+      </w:r>
+      <w:r>
+        <w:rPr>
+          <w:b w:val="0"/>
+        </w:rPr>
+        <w:br/>
+        <w:t xml:space="preserve">    this.speedX = x;</w:t>
+      </w:r>
+      <w:r>
+        <w:rPr>
+          <w:b w:val="0"/>
+        </w:rPr>
+        <w:br/>
+        <w:t xml:space="preserve">    this.speedY = y;</w:t>
+      </w:r>
+      <w:r>
+        <w:rPr>
+          <w:b w:val="0"/>
+        </w:rPr>
+        <w:br/>
+        <w:t>}</w:t>
+      </w:r>
+    </w:p>
+    <w:p>
+      <w:pPr>
+        <w:pStyle w:val="QCFeedback"/>
+        <w:rPr>
+          <w:sz w:val="28"/>
+          <w:szCs w:val="28"/>
+        </w:rPr>
+      </w:pPr>
+    </w:p>
+    <w:p>
+      <w:pPr>
+        <w:pStyle w:val="QCQuestion"/>
+        <w:rPr>
+          <w:b/>
+          <w:bCs/>
+          <w:sz w:val="28"/>
+          <w:szCs w:val="28"/>
+        </w:rPr>
+      </w:pPr>
+      <w:r>
+        <w:rPr>
+          <w:b/>
+          <w:bCs/>
+          <w:sz w:val="28"/>
+          <w:szCs w:val="28"/>
+        </w:rPr>
+        <w:t xml:space="preserve">Provide code to instantiate an object variable named </w:t>
+      </w:r>
+      <w:r>
+        <w:rPr>
+          <w:rFonts w:ascii="Courier New" w:hAnsi="Courier New" w:cs="Courier New"/>
+          <w:b/>
+          <w:bCs/>
+          <w:sz w:val="28"/>
+          <w:szCs w:val="28"/>
+        </w:rPr>
+        <w:t>myBall</w:t>
+      </w:r>
+      <w:r>
+        <w:rPr>
+          <w:b/>
+          <w:bCs/>
+          <w:sz w:val="28"/>
+          <w:szCs w:val="28"/>
+        </w:rPr>
+        <w:t xml:space="preserve"> created from the </w:t>
+      </w:r>
+      <w:r>
+        <w:rPr>
+          <w:rFonts w:ascii="Courier New" w:hAnsi="Courier New" w:cs="Courier New"/>
+          <w:b/>
+          <w:bCs/>
+          <w:sz w:val="28"/>
+          <w:szCs w:val="28"/>
         </w:rPr>
         <w:t>bounceBall</w:t>
       </w:r>
+      <w:r>
+        <w:rPr>
+          <w:b/>
+          <w:bCs/>
+          <w:sz w:val="28"/>
+          <w:szCs w:val="28"/>
+        </w:rPr>
+        <w:t xml:space="preserve"> class with initial </w:t>
+      </w:r>
+      <w:r>
+        <w:rPr>
+          <w:rFonts w:ascii="Courier New" w:hAnsi="Courier New" w:cs="Courier New"/>
+          <w:b/>
+          <w:bCs/>
+          <w:sz w:val="28"/>
+          <w:szCs w:val="28"/>
+        </w:rPr>
+        <w:t>x</w:t>
+      </w:r>
+      <w:r>
+        <w:rPr>
+          <w:b/>
+          <w:bCs/>
+          <w:sz w:val="28"/>
+          <w:szCs w:val="28"/>
+        </w:rPr>
+        <w:t xml:space="preserve"> and </w:t>
+      </w:r>
+      <w:r>
+        <w:rPr>
+          <w:rFonts w:ascii="Courier New" w:hAnsi="Courier New" w:cs="Courier New"/>
+          <w:b/>
+          <w:bCs/>
+          <w:sz w:val="28"/>
+          <w:szCs w:val="28"/>
+        </w:rPr>
+        <w:t xml:space="preserve">y </w:t>
+      </w:r>
+      <w:r>
+        <w:rPr>
+          <w:b/>
+          <w:bCs/>
+          <w:sz w:val="28"/>
+          <w:szCs w:val="28"/>
+        </w:rPr>
+        <w:t>values of 50 and 100</w:t>
+      </w:r>
+      <w:r>
+        <w:rPr>
+          <w:b/>
+          <w:bCs/>
+          <w:sz w:val="28"/>
+          <w:szCs w:val="28"/>
+        </w:rPr>
+        <w:t>.</w:t>
+      </w:r>
+    </w:p>
+    <w:p>
+      <w:pPr>
+        <w:pStyle w:val="QCAnswer"/>
+        <w:rPr>
+          <w:b w:val="0"/>
+        </w:rPr>
+      </w:pPr>
+      <w:r>
+        <w:rPr>
+          <w:b w:val="0"/>
+        </w:rPr>
+        <w:t>let myBall = new bounceBall(50, 100);</w:t>
+      </w:r>
+    </w:p>
+    <w:p>
+      <w:pPr>
+        <w:pStyle w:val="QCFeedback"/>
+        <w:rPr>
+          <w:sz w:val="28"/>
+          <w:szCs w:val="28"/>
+        </w:rPr>
+      </w:pPr>
+    </w:p>
+    <w:p>
+      <w:pPr>
+        <w:pStyle w:val="QCQuestion"/>
+        <w:rPr>
+          <w:b/>
+          <w:bCs/>
+          <w:sz w:val="28"/>
+          <w:szCs w:val="28"/>
+        </w:rPr>
+      </w:pPr>
+      <w:r>
+        <w:rPr>
+          <w:b/>
+          <w:bCs/>
+          <w:sz w:val="28"/>
+          <w:szCs w:val="28"/>
+        </w:rPr>
+        <w:t>What is an object prototype and what is its relationship to a constructor function?</w:t>
+      </w:r>
+    </w:p>
+    <w:p>
+      <w:pPr>
+        <w:pStyle w:val="QCAnswer"/>
+        <w:rPr>
+          <w:b w:val="0"/>
+        </w:rPr>
+      </w:pPr>
+      <w:r>
+        <w:rPr>
+          <w:b w:val="0"/>
+        </w:rPr>
+        <w:t>Every constructor function in JS has a special property called prototype</w:t>
+      </w:r>
+      <w:r>
+        <w:rPr>
+          <w:b w:val="0"/>
+        </w:rPr>
+        <w:t>. These prototypes can be used in such a way that</w:t>
+      </w:r>
+      <w:r>
+        <w:rPr>
+          <w:b w:val="0"/>
+        </w:rPr>
+        <w:t xml:space="preserve"> any new object created with the constructor function inherits the properties and methods</w:t>
+      </w:r>
+      <w:r>
+        <w:rPr>
+          <w:b w:val="0"/>
+        </w:rPr>
+        <w:t xml:space="preserve"> of the prototype </w:t>
+      </w:r>
+      <w:r>
+        <w:rPr>
+          <w:b w:val="0"/>
+        </w:rPr>
+        <w:t xml:space="preserve">sort of </w:t>
+      </w:r>
+      <w:r>
+        <w:rPr>
+          <w:b w:val="0"/>
+        </w:rPr>
+        <w:t>like how a machine uses a blueprint to create new objects</w:t>
+      </w:r>
+      <w:r>
+        <w:rPr>
+          <w:b w:val="0"/>
+        </w:rPr>
+        <w:t>.</w:t>
+      </w:r>
+    </w:p>
+    <w:p>
+      <w:pPr>
+        <w:pStyle w:val="QCFeedback"/>
+        <w:rPr>
+          <w:sz w:val="28"/>
+          <w:szCs w:val="28"/>
+        </w:rPr>
+      </w:pPr>
+    </w:p>
+    <w:p>
+      <w:pPr>
+        <w:pStyle w:val="QCQuestion"/>
+        <w:rPr>
+          <w:b/>
+          <w:bCs/>
+          <w:sz w:val="28"/>
+          <w:szCs w:val="28"/>
+        </w:rPr>
+      </w:pPr>
+      <w:r>
+        <w:rPr>
+          <w:b/>
+          <w:bCs/>
+          <w:sz w:val="28"/>
+          <w:szCs w:val="28"/>
+        </w:rPr>
+        <w:t xml:space="preserve">Provide code to add the </w:t>
+      </w:r>
+      <w:proofErr w:type="spellStart"/>
+      <w:r>
+        <w:rPr>
+          <w:rFonts w:ascii="Courier New" w:hAnsi="Courier New" w:cs="Courier New"/>
+          <w:b/>
+          <w:bCs/>
+          <w:sz w:val="28"/>
+          <w:szCs w:val="28"/>
+        </w:rPr>
+        <w:t>moveBall</w:t>
+      </w:r>
       <w:proofErr w:type="spellEnd"/>
       <w:r>
-        <w:t xml:space="preserve"> with two parameters named </w:t>
-      </w:r>
-      <w:r>
         <w:rPr>
           <w:rFonts w:ascii="Courier New" w:hAnsi="Courier New" w:cs="Courier New"/>
-        </w:rPr>
-        <w:t xml:space="preserve">x </w:t>
-      </w:r>
-      <w:r>
-        <w:t xml:space="preserve">and </w:t>
+          <w:b/>
+          <w:bCs/>
+          <w:sz w:val="28"/>
+          <w:szCs w:val="28"/>
+        </w:rPr>
+        <w:t xml:space="preserve">() </w:t>
+      </w:r>
+      <w:r>
+        <w:rPr>
+          <w:b/>
+          <w:bCs/>
+          <w:sz w:val="28"/>
+          <w:szCs w:val="28"/>
+        </w:rPr>
+        <w:t xml:space="preserve">method to the prototype of the </w:t>
       </w:r>
       <w:r>
         <w:rPr>
           <w:rFonts w:ascii="Courier New" w:hAnsi="Courier New" w:cs="Courier New"/>
-        </w:rPr>
-        <w:t>y</w:t>
-      </w:r>
-      <w:r>
-        <w:t xml:space="preserve"> and properties named </w:t>
-      </w:r>
-      <w:proofErr w:type="spellStart"/>
-      <w:r>
-        <w:rPr>
-          <w:rFonts w:ascii="Courier New" w:hAnsi="Courier New" w:cs="Courier New"/>
-        </w:rPr>
-        <w:t>speedX</w:t>
-      </w:r>
-      <w:proofErr w:type="spellEnd"/>
-      <w:r>
-        <w:t xml:space="preserve"> and </w:t>
-      </w:r>
-      <w:proofErr w:type="spellStart"/>
-      <w:r>
-        <w:rPr>
-          <w:rFonts w:ascii="Courier New" w:hAnsi="Courier New" w:cs="Courier New"/>
-        </w:rPr>
-        <w:t>speedY</w:t>
-      </w:r>
-      <w:proofErr w:type="spellEnd"/>
-      <w:r>
-        <w:t xml:space="preserve"> with initial values equal to the </w:t>
-      </w:r>
-      <w:r>
-        <w:rPr>
-          <w:rFonts w:ascii="Courier New" w:hAnsi="Courier New" w:cs="Courier New"/>
-        </w:rPr>
-        <w:t>x</w:t>
-      </w:r>
-      <w:r>
-        <w:t xml:space="preserve"> and </w:t>
-      </w:r>
-      <w:r>
-        <w:rPr>
-          <w:rFonts w:ascii="Courier New" w:hAnsi="Courier New" w:cs="Courier New"/>
-        </w:rPr>
-        <w:t>y</w:t>
-      </w:r>
-      <w:r>
-        <w:t xml:space="preserve"> parameter values</w:t>
-      </w:r>
-      <w:r>
+          <w:b/>
+          <w:bCs/>
+          <w:sz w:val="28"/>
+          <w:szCs w:val="28"/>
+        </w:rPr>
+        <w:t>bounceBall</w:t>
+      </w:r>
+      <w:r>
+        <w:rPr>
+          <w:b/>
+          <w:bCs/>
+          <w:sz w:val="28"/>
+          <w:szCs w:val="28"/>
+        </w:rPr>
+        <w:t xml:space="preserve"> constructor function</w:t>
+      </w:r>
+      <w:r>
+        <w:rPr>
+          <w:b/>
+          <w:bCs/>
+          <w:sz w:val="28"/>
+          <w:szCs w:val="28"/>
+        </w:rPr>
         <w:t>.</w:t>
       </w:r>
     </w:p>
     <w:p>
       <w:pPr>
         <w:pStyle w:val="QCAnswer"/>
-      </w:pPr>
-    </w:p>
-    <w:p>
-      <w:pPr>
-        <w:pStyle w:val="QCFeedback"/>
-      </w:pPr>
-    </w:p>
-    <w:p>
-      <w:pPr>
-        <w:pStyle w:val="QCQuestion"/>
-      </w:pPr>
-      <w:r>
-        <w:t xml:space="preserve">Provide code to instantiate an object variable named </w:t>
-      </w:r>
-      <w:proofErr w:type="spellStart"/>
-      <w:r>
-        <w:rPr>
-          <w:rFonts w:ascii="Courier New" w:hAnsi="Courier New" w:cs="Courier New"/>
-        </w:rPr>
-        <w:t>myBall</w:t>
-      </w:r>
-      <w:proofErr w:type="spellEnd"/>
-      <w:r>
-        <w:t xml:space="preserve"> created from the </w:t>
-      </w:r>
-      <w:proofErr w:type="spellStart"/>
-      <w:r>
-        <w:rPr>
-          <w:rFonts w:ascii="Courier New" w:hAnsi="Courier New" w:cs="Courier New"/>
-        </w:rPr>
-        <w:t>bounceBall</w:t>
-      </w:r>
-      <w:proofErr w:type="spellEnd"/>
-      <w:r>
-        <w:t xml:space="preserve"> class with initial </w:t>
-      </w:r>
-      <w:r>
-        <w:rPr>
-          <w:rFonts w:ascii="Courier New" w:hAnsi="Courier New" w:cs="Courier New"/>
-        </w:rPr>
-        <w:t>x</w:t>
-      </w:r>
-      <w:r>
-        <w:t xml:space="preserve"> and </w:t>
-      </w:r>
-      <w:r>
-        <w:rPr>
-          <w:rFonts w:ascii="Courier New" w:hAnsi="Courier New" w:cs="Courier New"/>
-        </w:rPr>
-        <w:t xml:space="preserve">y </w:t>
-      </w:r>
-      <w:r>
-        <w:t>values of 50 and 100</w:t>
-      </w:r>
-      <w:r>
-        <w:t>.</w:t>
-      </w:r>
-    </w:p>
-    <w:p>
-      <w:pPr>
-        <w:pStyle w:val="QCAnswer"/>
-      </w:pPr>
-    </w:p>
-    <w:p>
-      <w:pPr>
-        <w:pStyle w:val="QCFeedback"/>
-      </w:pPr>
-    </w:p>
-    <w:p>
-      <w:pPr>
-        <w:pStyle w:val="QCQuestion"/>
-      </w:pPr>
-      <w:r>
-        <w:t>What is an object prototype and what is its relationship to a constructor function</w:t>
-      </w:r>
-      <w:r>
-        <w:t>?</w:t>
-      </w:r>
-    </w:p>
-    <w:p>
-      <w:pPr>
-        <w:pStyle w:val="QCAnswer"/>
-      </w:pPr>
-    </w:p>
-    <w:p>
-      <w:pPr>
-        <w:pStyle w:val="QCFeedback"/>
-      </w:pPr>
-    </w:p>
-    <w:p>
-      <w:pPr>
-        <w:pStyle w:val="QCQuestion"/>
-      </w:pPr>
-      <w:r>
-        <w:t xml:space="preserve">Provide code to add the </w:t>
-      </w:r>
-      <w:proofErr w:type="spellStart"/>
-      <w:proofErr w:type="gramStart"/>
-      <w:r>
-        <w:rPr>
-          <w:rFonts w:ascii="Courier New" w:hAnsi="Courier New" w:cs="Courier New"/>
-        </w:rPr>
-        <w:t>moveBall</w:t>
-      </w:r>
-      <w:proofErr w:type="spellEnd"/>
-      <w:r>
-        <w:rPr>
-          <w:rFonts w:ascii="Courier New" w:hAnsi="Courier New" w:cs="Courier New"/>
-        </w:rPr>
-        <w:t>(</w:t>
-      </w:r>
-      <w:proofErr w:type="gramEnd"/>
-      <w:r>
-        <w:rPr>
-          <w:rFonts w:ascii="Courier New" w:hAnsi="Courier New" w:cs="Courier New"/>
-        </w:rPr>
-        <w:t xml:space="preserve">) </w:t>
-      </w:r>
-      <w:r>
-        <w:t xml:space="preserve">method to the prototype of the </w:t>
-      </w:r>
-      <w:proofErr w:type="spellStart"/>
-      <w:r>
-        <w:rPr>
-          <w:rFonts w:ascii="Courier New" w:hAnsi="Courier New" w:cs="Courier New"/>
-        </w:rPr>
-        <w:t>bounceBall</w:t>
-      </w:r>
-      <w:proofErr w:type="spellEnd"/>
-      <w:r>
-        <w:t xml:space="preserve"> constructor function</w:t>
-      </w:r>
-      <w:r>
-        <w:t>.</w:t>
+        <w:rPr>
+          <w:b w:val="0"/>
+          <w:bCs/>
+        </w:rPr>
+      </w:pPr>
+      <w:r>
+        <w:rPr>
+          <w:b w:val="0"/>
+          <w:bCs/>
+        </w:rPr>
+        <w:t>bounceBall.prototype.moveBall = function()</w:t>
+      </w:r>
+      <w:r>
+        <w:rPr>
+          <w:b w:val="0"/>
+          <w:bCs/>
+        </w:rPr>
+        <w:t xml:space="preserve"> {</w:t>
+      </w:r>
+      <w:r>
+        <w:rPr>
+          <w:b w:val="0"/>
+          <w:bCs/>
+        </w:rPr>
+        <w:t xml:space="preserve"> </w:t>
+      </w:r>
+      <w:r>
+        <w:rPr>
+          <w:b w:val="0"/>
+          <w:bCs/>
+        </w:rPr>
+        <w:t>}</w:t>
       </w:r>
     </w:p>
     <w:p>
       <w:pPr>
         <w:pStyle w:val="Activitynumberortitle"/>
+        <w:rPr>
+          <w:b/>
+          <w:bCs/>
+          <w:sz w:val="32"/>
+          <w:szCs w:val="32"/>
+        </w:rPr>
       </w:pPr>
       <w:bookmarkStart w:id="3" w:name="_Toc57934308"/>
       <w:r>
-        <w:lastRenderedPageBreak/>
+        <w:rPr>
+          <w:b/>
+          <w:bCs/>
+          <w:sz w:val="32"/>
+          <w:szCs w:val="32"/>
+        </w:rPr>
         <w:t xml:space="preserve">Quick Check </w:t>
       </w:r>
       <w:r>
+        <w:rPr>
+          <w:b/>
+          <w:bCs/>
+          <w:sz w:val="32"/>
+          <w:szCs w:val="32"/>
+        </w:rPr>
         <w:t>3</w:t>
       </w:r>
       <w:bookmarkEnd w:id="3"/>
@@ -431,18 +1111,98 @@
         </w:numPr>
         <w:spacing w:after="240"/>
         <w:contextualSpacing w:val="0"/>
-      </w:pPr>
-      <w:r>
-        <w:t>What is the lexical environment of a variable or function</w:t>
-      </w:r>
-      <w:r>
-        <w:t>?</w:t>
+        <w:rPr>
+          <w:b/>
+          <w:bCs/>
+          <w:sz w:val="28"/>
+          <w:szCs w:val="28"/>
+        </w:rPr>
+      </w:pPr>
+      <w:r>
+        <w:rPr>
+          <w:b/>
+          <w:bCs/>
+          <w:sz w:val="28"/>
+          <w:szCs w:val="28"/>
+        </w:rPr>
+        <w:t>What is the lexical environment of a variable or function?</w:t>
       </w:r>
     </w:p>
     <w:p>
       <w:pPr>
         <w:pStyle w:val="QCAnswer"/>
-      </w:pPr>
+        <w:rPr>
+          <w:b w:val="0"/>
+        </w:rPr>
+      </w:pPr>
+      <w:r>
+        <w:rPr>
+          <w:b w:val="0"/>
+        </w:rPr>
+        <w:t xml:space="preserve">The lexical environment </w:t>
+      </w:r>
+      <w:r>
+        <w:rPr>
+          <w:b w:val="0"/>
+        </w:rPr>
+        <w:t xml:space="preserve">refers to the scope </w:t>
+      </w:r>
+      <w:r>
+        <w:rPr>
+          <w:b w:val="0"/>
+        </w:rPr>
+        <w:t>in which a variable or function exists in.</w:t>
+      </w:r>
+      <w:r>
+        <w:rPr>
+          <w:b w:val="0"/>
+        </w:rPr>
+        <w:t xml:space="preserve"> </w:t>
+      </w:r>
+      <w:r>
+        <w:rPr>
+          <w:b w:val="0"/>
+        </w:rPr>
+        <w:t xml:space="preserve">This determines that </w:t>
+      </w:r>
+      <w:r>
+        <w:rPr>
+          <w:b w:val="0"/>
+        </w:rPr>
+        <w:t>nested functions and their variables will have access to</w:t>
+      </w:r>
+      <w:r>
+        <w:rPr>
+          <w:b w:val="0"/>
+        </w:rPr>
+        <w:t xml:space="preserve"> </w:t>
+      </w:r>
+      <w:r>
+        <w:rPr>
+          <w:b w:val="0"/>
+        </w:rPr>
+        <w:t xml:space="preserve">the outer </w:t>
+      </w:r>
+      <w:proofErr w:type="gramStart"/>
+      <w:r>
+        <w:rPr>
+          <w:b w:val="0"/>
+        </w:rPr>
+        <w:t>functions</w:t>
+      </w:r>
+      <w:proofErr w:type="gramEnd"/>
+      <w:r>
+        <w:rPr>
+          <w:b w:val="0"/>
+        </w:rPr>
+        <w:t xml:space="preserve"> variables.</w:t>
+      </w:r>
+      <w:r>
+        <w:rPr>
+          <w:b w:val="0"/>
+        </w:rPr>
+        <w:br/>
+      </w:r>
     </w:p>
     <w:p>
       <w:pPr>
@@ -453,90 +1213,291 @@
         </w:numPr>
         <w:spacing w:after="240"/>
         <w:contextualSpacing w:val="0"/>
-      </w:pPr>
-      <w:r>
+        <w:rPr>
+          <w:b/>
+          <w:bCs/>
+          <w:sz w:val="28"/>
+          <w:szCs w:val="28"/>
+        </w:rPr>
+      </w:pPr>
+      <w:r>
+        <w:rPr>
+          <w:b/>
+          <w:bCs/>
+          <w:sz w:val="28"/>
+          <w:szCs w:val="28"/>
+        </w:rPr>
+        <w:lastRenderedPageBreak/>
         <w:t xml:space="preserve">What is </w:t>
       </w:r>
       <w:proofErr w:type="gramStart"/>
       <w:r>
+        <w:rPr>
+          <w:b/>
+          <w:bCs/>
+          <w:sz w:val="28"/>
+          <w:szCs w:val="28"/>
+        </w:rPr>
         <w:t>a closure</w:t>
       </w:r>
       <w:proofErr w:type="gramEnd"/>
       <w:r>
+        <w:rPr>
+          <w:b/>
+          <w:bCs/>
+          <w:sz w:val="28"/>
+          <w:szCs w:val="28"/>
+        </w:rPr>
         <w:t>?</w:t>
       </w:r>
     </w:p>
     <w:p>
       <w:pPr>
         <w:pStyle w:val="QCAnswer"/>
-      </w:pPr>
+        <w:rPr>
+          <w:b w:val="0"/>
+        </w:rPr>
+      </w:pPr>
+      <w:r>
+        <w:rPr>
+          <w:b w:val="0"/>
+        </w:rPr>
+        <w:t xml:space="preserve">A closure is </w:t>
+      </w:r>
+      <w:r>
+        <w:rPr>
+          <w:b w:val="0"/>
+        </w:rPr>
+        <w:t xml:space="preserve">a copy of a function </w:t>
+      </w:r>
+      <w:r>
+        <w:rPr>
+          <w:b w:val="0"/>
+        </w:rPr>
+        <w:t>which</w:t>
+      </w:r>
+      <w:r>
+        <w:rPr>
+          <w:b w:val="0"/>
+        </w:rPr>
+        <w:t xml:space="preserve"> includes the lexical environment of variables used within that function.</w:t>
+      </w:r>
     </w:p>
     <w:p>
       <w:pPr>
         <w:pStyle w:val="QCQuestion"/>
-      </w:pPr>
-      <w:r>
+        <w:rPr>
+          <w:b/>
+          <w:bCs/>
+          <w:sz w:val="28"/>
+          <w:szCs w:val="28"/>
+        </w:rPr>
+      </w:pPr>
+      <w:r>
+        <w:rPr>
+          <w:b/>
+          <w:bCs/>
+          <w:sz w:val="28"/>
+          <w:szCs w:val="28"/>
+        </w:rPr>
         <w:t xml:space="preserve">What is </w:t>
       </w:r>
       <w:proofErr w:type="gramStart"/>
       <w:r>
+        <w:rPr>
+          <w:b/>
+          <w:bCs/>
+          <w:sz w:val="28"/>
+          <w:szCs w:val="28"/>
+        </w:rPr>
         <w:t>a disadvantage</w:t>
       </w:r>
       <w:proofErr w:type="gramEnd"/>
       <w:r>
+        <w:rPr>
+          <w:b/>
+          <w:bCs/>
+          <w:sz w:val="28"/>
+          <w:szCs w:val="28"/>
+        </w:rPr>
         <w:t xml:space="preserve"> of creating a closure?</w:t>
       </w:r>
     </w:p>
     <w:p>
       <w:pPr>
         <w:pStyle w:val="QCAnswer"/>
-      </w:pPr>
+        <w:rPr>
+          <w:b w:val="0"/>
+        </w:rPr>
+      </w:pPr>
+      <w:r>
+        <w:rPr>
+          <w:b w:val="0"/>
+        </w:rPr>
+        <w:t xml:space="preserve">Closures </w:t>
+      </w:r>
+      <w:r>
+        <w:rPr>
+          <w:b w:val="0"/>
+        </w:rPr>
+        <w:t>copies a function</w:t>
+      </w:r>
+      <w:r>
+        <w:rPr>
+          <w:b w:val="0"/>
+        </w:rPr>
+        <w:t xml:space="preserve"> and its</w:t>
+      </w:r>
+      <w:r>
+        <w:rPr>
+          <w:b w:val="0"/>
+        </w:rPr>
+        <w:t xml:space="preserve"> lexical environment, so it uses a lot of memory.</w:t>
+      </w:r>
     </w:p>
     <w:p>
       <w:pPr>
         <w:pStyle w:val="QCQuestion"/>
-      </w:pPr>
-      <w:r>
+        <w:rPr>
+          <w:b/>
+          <w:bCs/>
+          <w:sz w:val="28"/>
+          <w:szCs w:val="28"/>
+        </w:rPr>
+      </w:pPr>
+      <w:r>
+        <w:rPr>
+          <w:b/>
+          <w:bCs/>
+          <w:sz w:val="28"/>
+          <w:szCs w:val="28"/>
+        </w:rPr>
         <w:t>What is the difference between a public method and private method?</w:t>
       </w:r>
     </w:p>
     <w:p>
       <w:pPr>
         <w:pStyle w:val="QCAnswer"/>
-      </w:pPr>
+        <w:rPr>
+          <w:b w:val="0"/>
+        </w:rPr>
+      </w:pPr>
+      <w:r>
+        <w:rPr>
+          <w:b w:val="0"/>
+        </w:rPr>
+        <w:t xml:space="preserve">A public method </w:t>
+      </w:r>
+      <w:r>
+        <w:rPr>
+          <w:b w:val="0"/>
+        </w:rPr>
+        <w:t>is defined for an object prototype and can be called outside of that object, and a private method is defined within a constructor function</w:t>
+      </w:r>
+      <w:r>
+        <w:rPr>
+          <w:b w:val="0"/>
+        </w:rPr>
+        <w:t xml:space="preserve">, therefore it is limited to </w:t>
+      </w:r>
+      <w:r>
+        <w:rPr>
+          <w:b w:val="0"/>
+        </w:rPr>
+        <w:t>that function.</w:t>
+      </w:r>
     </w:p>
     <w:p>
       <w:pPr>
         <w:pStyle w:val="QCFeedback"/>
+        <w:rPr>
+          <w:sz w:val="28"/>
+          <w:szCs w:val="28"/>
+        </w:rPr>
       </w:pPr>
     </w:p>
     <w:p>
       <w:pPr>
         <w:pStyle w:val="QCQuestion"/>
-      </w:pPr>
-      <w:r>
+        <w:rPr>
+          <w:b/>
+          <w:bCs/>
+          <w:sz w:val="28"/>
+          <w:szCs w:val="28"/>
+        </w:rPr>
+      </w:pPr>
+      <w:r>
+        <w:rPr>
+          <w:b/>
+          <w:bCs/>
+          <w:sz w:val="28"/>
+          <w:szCs w:val="28"/>
+        </w:rPr>
         <w:t>What is a privileged method?</w:t>
       </w:r>
     </w:p>
     <w:p>
       <w:pPr>
         <w:pStyle w:val="QCAnswer"/>
-      </w:pPr>
+        <w:rPr>
+          <w:b w:val="0"/>
+        </w:rPr>
+      </w:pPr>
+      <w:r>
+        <w:rPr>
+          <w:b w:val="0"/>
+        </w:rPr>
+        <w:t xml:space="preserve">A privileged method is </w:t>
+      </w:r>
+      <w:r>
+        <w:rPr>
+          <w:b w:val="0"/>
+        </w:rPr>
+        <w:t xml:space="preserve">a method that is accessible to public scope but </w:t>
+      </w:r>
+      <w:r>
+        <w:rPr>
+          <w:b w:val="0"/>
+        </w:rPr>
+        <w:t>relies on a value returned by a private function.</w:t>
+      </w:r>
     </w:p>
     <w:p>
       <w:pPr>
         <w:pStyle w:val="QCFeedback"/>
+        <w:rPr>
+          <w:sz w:val="28"/>
+          <w:szCs w:val="28"/>
+        </w:rPr>
       </w:pPr>
     </w:p>
     <w:p>
       <w:pPr>
         <w:pStyle w:val="Activitynumberortitle"/>
+        <w:rPr>
+          <w:b/>
+          <w:bCs/>
+          <w:sz w:val="32"/>
+          <w:szCs w:val="32"/>
+        </w:rPr>
       </w:pPr>
       <w:bookmarkStart w:id="4" w:name="_Toc57934309"/>
       <w:r>
+        <w:rPr>
+          <w:b/>
+          <w:bCs/>
+          <w:sz w:val="32"/>
+          <w:szCs w:val="32"/>
+        </w:rPr>
         <w:t xml:space="preserve">Quick Check </w:t>
       </w:r>
       <w:r>
+        <w:rPr>
+          <w:b/>
+          <w:bCs/>
+          <w:sz w:val="32"/>
+          <w:szCs w:val="32"/>
+        </w:rPr>
         <w:t>4</w:t>
       </w:r>
       <w:bookmarkEnd w:id="4"/>
@@ -550,36 +1511,80 @@
         </w:numPr>
         <w:spacing w:after="240"/>
         <w:contextualSpacing w:val="0"/>
-      </w:pPr>
-      <w:r>
+        <w:rPr>
+          <w:b/>
+          <w:bCs/>
+          <w:sz w:val="28"/>
+          <w:szCs w:val="28"/>
+        </w:rPr>
+      </w:pPr>
+      <w:r>
+        <w:rPr>
+          <w:b/>
+          <w:bCs/>
+          <w:sz w:val="28"/>
+          <w:szCs w:val="28"/>
+        </w:rPr>
         <w:t xml:space="preserve">Provide code to specify that the </w:t>
       </w:r>
       <w:r>
         <w:rPr>
           <w:rFonts w:ascii="Courier New" w:hAnsi="Courier New" w:cs="Courier New"/>
+          <w:b/>
+          <w:bCs/>
+          <w:sz w:val="28"/>
+          <w:szCs w:val="28"/>
         </w:rPr>
         <w:t>Clothing</w:t>
       </w:r>
       <w:r>
+        <w:rPr>
+          <w:b/>
+          <w:bCs/>
+          <w:sz w:val="28"/>
+          <w:szCs w:val="28"/>
+        </w:rPr>
         <w:t xml:space="preserve"> object class is a subclass of the </w:t>
       </w:r>
       <w:r>
         <w:rPr>
           <w:rFonts w:ascii="Courier New" w:hAnsi="Courier New" w:cs="Courier New"/>
+          <w:b/>
+          <w:bCs/>
+          <w:sz w:val="28"/>
+          <w:szCs w:val="28"/>
         </w:rPr>
         <w:t>Merchandise</w:t>
       </w:r>
       <w:r>
-        <w:t xml:space="preserve"> class</w:t>
-      </w:r>
-      <w:r>
-        <w:t>.</w:t>
+        <w:rPr>
+          <w:b/>
+          <w:bCs/>
+          <w:sz w:val="28"/>
+          <w:szCs w:val="28"/>
+        </w:rPr>
+        <w:t xml:space="preserve"> class.</w:t>
       </w:r>
     </w:p>
     <w:p>
       <w:pPr>
         <w:pStyle w:val="QCAnswer"/>
-      </w:pPr>
+        <w:rPr>
+          <w:b w:val="0"/>
+        </w:rPr>
+      </w:pPr>
+      <w:r>
+        <w:rPr>
+          <w:b w:val="0"/>
+        </w:rPr>
+        <w:t>Clothing.prototype = new Merchandise();</w:t>
+      </w:r>
+      <w:r>
+        <w:rPr>
+          <w:b w:val="0"/>
+        </w:rPr>
+        <w:br/>
+      </w:r>
     </w:p>
     <w:p>
       <w:pPr>
@@ -590,40 +1595,117 @@
         </w:numPr>
         <w:spacing w:after="240"/>
         <w:contextualSpacing w:val="0"/>
-      </w:pPr>
-      <w:r>
+        <w:rPr>
+          <w:b/>
+          <w:bCs/>
+          <w:sz w:val="28"/>
+          <w:szCs w:val="28"/>
+        </w:rPr>
+      </w:pPr>
+      <w:r>
+        <w:rPr>
+          <w:b/>
+          <w:bCs/>
+          <w:sz w:val="28"/>
+          <w:szCs w:val="28"/>
+        </w:rPr>
         <w:t xml:space="preserve">Provide an expression to test whether the </w:t>
       </w:r>
       <w:proofErr w:type="spellStart"/>
       <w:r>
         <w:rPr>
           <w:rFonts w:ascii="Courier New" w:hAnsi="Courier New" w:cs="Courier New"/>
+          <w:b/>
+          <w:bCs/>
+          <w:sz w:val="28"/>
+          <w:szCs w:val="28"/>
         </w:rPr>
         <w:t>myCard</w:t>
       </w:r>
       <w:proofErr w:type="spellEnd"/>
       <w:r>
+        <w:rPr>
+          <w:b/>
+          <w:bCs/>
+          <w:sz w:val="28"/>
+          <w:szCs w:val="28"/>
+        </w:rPr>
         <w:t xml:space="preserve"> object contains a property named “suit”.</w:t>
       </w:r>
     </w:p>
     <w:p>
       <w:pPr>
         <w:pStyle w:val="QCAnswer"/>
-      </w:pPr>
+        <w:rPr>
+          <w:b w:val="0"/>
+        </w:rPr>
+      </w:pPr>
+      <w:proofErr w:type="spellStart"/>
+      <w:r>
+        <w:rPr>
+          <w:b w:val="0"/>
+        </w:rPr>
+        <w:t>myCard.hasOwnProperty</w:t>
+      </w:r>
+      <w:proofErr w:type="spellEnd"/>
+      <w:r>
+        <w:rPr>
+          <w:b w:val="0"/>
+        </w:rPr>
+        <w:t>(</w:t>
+      </w:r>
+      <w:r>
+        <w:rPr>
+          <w:b w:val="0"/>
+        </w:rPr>
+        <w:t>“</w:t>
+      </w:r>
+      <w:r>
+        <w:rPr>
+          <w:b w:val="0"/>
+        </w:rPr>
+        <w:t>suit</w:t>
+      </w:r>
+      <w:r>
+        <w:rPr>
+          <w:b w:val="0"/>
+        </w:rPr>
+        <w:t>”</w:t>
+      </w:r>
+      <w:r>
+        <w:rPr>
+          <w:b w:val="0"/>
+        </w:rPr>
+        <w:t>);</w:t>
+      </w:r>
     </w:p>
     <w:p>
       <w:pPr>
         <w:pStyle w:val="QCQuestion"/>
         <w:rPr>
           <w:rFonts w:ascii="Courier New" w:hAnsi="Courier New" w:cs="Courier New"/>
-        </w:rPr>
-      </w:pPr>
-      <w:r>
+          <w:b/>
+          <w:bCs/>
+          <w:sz w:val="28"/>
+          <w:szCs w:val="28"/>
+        </w:rPr>
+      </w:pPr>
+      <w:r>
+        <w:rPr>
+          <w:b/>
+          <w:bCs/>
+          <w:sz w:val="28"/>
+          <w:szCs w:val="28"/>
+        </w:rPr>
         <w:t>Which command should be used to loop through properties of an associative array</w:t>
       </w:r>
       <w:r>
         <w:rPr>
           <w:rFonts w:ascii="Courier New" w:hAnsi="Courier New" w:cs="Courier New"/>
+          <w:b/>
+          <w:bCs/>
+          <w:sz w:val="28"/>
+          <w:szCs w:val="28"/>
         </w:rPr>
         <w:t>?</w:t>
       </w:r>
@@ -631,7 +1713,52 @@
     <w:p>
       <w:pPr>
         <w:pStyle w:val="QCAnswer"/>
-      </w:pPr>
+        <w:rPr>
+          <w:b w:val="0"/>
+        </w:rPr>
+      </w:pPr>
+      <w:r>
+        <w:rPr>
+          <w:b w:val="0"/>
+        </w:rPr>
+        <w:t>The ‘f</w:t>
+      </w:r>
+      <w:r>
+        <w:rPr>
+          <w:b w:val="0"/>
+        </w:rPr>
+        <w:t>or…</w:t>
+      </w:r>
+      <w:r>
+        <w:rPr>
+          <w:b w:val="0"/>
+        </w:rPr>
+        <w:t>in’</w:t>
+      </w:r>
+      <w:r>
+        <w:rPr>
+          <w:b w:val="0"/>
+        </w:rPr>
+        <w:t xml:space="preserve"> loop</w:t>
+      </w:r>
+      <w:r>
+        <w:rPr>
+          <w:b w:val="0"/>
+        </w:rPr>
+        <w:t xml:space="preserve"> </w:t>
+      </w:r>
+      <w:r>
+        <w:rPr>
+          <w:b w:val="0"/>
+        </w:rPr>
+        <w:t>is used to iterate over associative arrays</w:t>
+      </w:r>
+      <w:r>
+        <w:rPr>
+          <w:b w:val="0"/>
+        </w:rPr>
+        <w:t>.</w:t>
+      </w:r>
     </w:p>
     <w:p>
       <w:pPr>
@@ -640,51 +1767,258 @@
     </w:p>
     <w:p>
       <w:pPr>
+        <w:pStyle w:val="QCFeedback"/>
+        <w:rPr>
+          <w:sz w:val="28"/>
+          <w:szCs w:val="28"/>
+        </w:rPr>
+      </w:pPr>
+    </w:p>
+    <w:p>
+      <w:pPr>
         <w:pStyle w:val="QCQuestion"/>
-      </w:pPr>
-      <w:r>
+        <w:rPr>
+          <w:b/>
+          <w:bCs/>
+          <w:sz w:val="28"/>
+          <w:szCs w:val="28"/>
+        </w:rPr>
+      </w:pPr>
+      <w:r>
+        <w:rPr>
+          <w:b/>
+          <w:bCs/>
+          <w:sz w:val="28"/>
+          <w:szCs w:val="28"/>
+        </w:rPr>
+        <w:lastRenderedPageBreak/>
         <w:t xml:space="preserve">When would you use the </w:t>
       </w:r>
-      <w:proofErr w:type="gramStart"/>
       <w:r>
         <w:rPr>
           <w:rFonts w:ascii="Courier New" w:hAnsi="Courier New" w:cs="Courier New"/>
-        </w:rPr>
-        <w:t>call(</w:t>
-      </w:r>
-      <w:proofErr w:type="gramEnd"/>
-      <w:r>
-        <w:rPr>
-          <w:rFonts w:ascii="Courier New" w:hAnsi="Courier New" w:cs="Courier New"/>
-        </w:rPr>
-        <w:t>)</w:t>
-      </w:r>
-      <w:r>
-        <w:t xml:space="preserve"> method with an object</w:t>
-      </w:r>
-      <w:r>
+          <w:b/>
+          <w:bCs/>
+          <w:sz w:val="28"/>
+          <w:szCs w:val="28"/>
+        </w:rPr>
+        <w:t>call()</w:t>
+      </w:r>
+      <w:r>
+        <w:rPr>
+          <w:b/>
+          <w:bCs/>
+          <w:sz w:val="28"/>
+          <w:szCs w:val="28"/>
+        </w:rPr>
+        <w:t xml:space="preserve"> method with an object?</w:t>
+      </w:r>
+    </w:p>
+    <w:p>
+      <w:pPr>
+        <w:pStyle w:val="QCAnswer"/>
+        <w:rPr>
+          <w:b w:val="0"/>
+        </w:rPr>
+      </w:pPr>
+      <w:r>
+        <w:rPr>
+          <w:b w:val="0"/>
+        </w:rPr>
+        <w:t xml:space="preserve">I would use the call() method when you </w:t>
+      </w:r>
+      <w:r>
+        <w:rPr>
+          <w:b w:val="0"/>
+        </w:rPr>
+        <w:t>need to share a method between objects</w:t>
+      </w:r>
+      <w:r>
+        <w:rPr>
+          <w:b w:val="0"/>
+        </w:rPr>
+        <w:t xml:space="preserve"> for a comma-separated list of values.</w:t>
+      </w:r>
+    </w:p>
+    <w:p>
+      <w:pPr>
+        <w:pStyle w:val="QCFeedback"/>
+        <w:rPr>
+          <w:sz w:val="28"/>
+          <w:szCs w:val="28"/>
+        </w:rPr>
+      </w:pPr>
+    </w:p>
+    <w:p>
+      <w:pPr>
+        <w:pStyle w:val="QCQuestion"/>
+        <w:rPr>
+          <w:b/>
+          <w:bCs/>
+          <w:sz w:val="28"/>
+          <w:szCs w:val="28"/>
+        </w:rPr>
+      </w:pPr>
+      <w:r>
+        <w:rPr>
+          <w:b/>
+          <w:bCs/>
+          <w:sz w:val="28"/>
+          <w:szCs w:val="28"/>
+        </w:rPr>
+        <w:t>How do you convert a JSON text string into JavaScript object? How do you convert a JavaScript object into a JSON text string</w:t>
+      </w:r>
+      <w:r>
+        <w:rPr>
+          <w:b/>
+          <w:bCs/>
+          <w:sz w:val="28"/>
+          <w:szCs w:val="28"/>
+        </w:rPr>
         <w:t>?</w:t>
       </w:r>
     </w:p>
     <w:p>
       <w:pPr>
         <w:pStyle w:val="QCAnswer"/>
-      </w:pPr>
+        <w:rPr>
+          <w:b w:val="0"/>
+          <w:bCs/>
+        </w:rPr>
+      </w:pPr>
+      <w:r>
+        <w:rPr>
+          <w:b w:val="0"/>
+          <w:bCs/>
+        </w:rPr>
+        <w:t>Converting JSON text</w:t>
+      </w:r>
+      <w:r>
+        <w:rPr>
+          <w:b w:val="0"/>
+          <w:bCs/>
+        </w:rPr>
+        <w:t xml:space="preserve"> string</w:t>
+      </w:r>
+      <w:r>
+        <w:rPr>
+          <w:b w:val="0"/>
+          <w:bCs/>
+        </w:rPr>
+        <w:t xml:space="preserve"> into a JS object:</w:t>
+      </w:r>
+      <w:r>
+        <w:rPr>
+          <w:b w:val="0"/>
+          <w:bCs/>
+        </w:rPr>
+        <w:br/>
+      </w:r>
+      <w:r>
+        <w:rPr>
+          <w:b w:val="0"/>
+          <w:bCs/>
+        </w:rPr>
+        <w:t xml:space="preserve">let </w:t>
+      </w:r>
+      <w:r>
+        <w:rPr>
+          <w:b w:val="0"/>
+          <w:bCs/>
+        </w:rPr>
+        <w:t xml:space="preserve">object = </w:t>
+      </w:r>
+      <w:proofErr w:type="spellStart"/>
+      <w:r>
+        <w:rPr>
+          <w:b w:val="0"/>
+          <w:bCs/>
+        </w:rPr>
+        <w:t>JSON.parse</w:t>
+      </w:r>
+      <w:proofErr w:type="spellEnd"/>
+      <w:r>
+        <w:rPr>
+          <w:b w:val="0"/>
+          <w:bCs/>
+        </w:rPr>
+        <w:t>(</w:t>
+      </w:r>
+      <w:proofErr w:type="spellStart"/>
+      <w:r>
+        <w:rPr>
+          <w:b w:val="0"/>
+          <w:bCs/>
+        </w:rPr>
+        <w:t>file.result</w:t>
+      </w:r>
+      <w:proofErr w:type="spellEnd"/>
+      <w:r>
+        <w:rPr>
+          <w:b w:val="0"/>
+          <w:bCs/>
+        </w:rPr>
+        <w:t>);</w:t>
+      </w:r>
     </w:p>
     <w:p>
       <w:pPr>
         <w:pStyle w:val="QCFeedback"/>
-      </w:pPr>
-    </w:p>
-    <w:p>
-      <w:pPr>
-        <w:pStyle w:val="QCQuestion"/>
-      </w:pPr>
-      <w:r>
-        <w:t>How do you convert a JSON text string into JavaScript object? How do you convert a JavaScript object into a JSON text string</w:t>
-      </w:r>
-      <w:r>
-        <w:t>?</w:t>
+        <w:rPr>
+          <w:rFonts w:asciiTheme="minorHAnsi" w:hAnsiTheme="minorHAnsi" w:cstheme="minorHAnsi"/>
+          <w:b w:val="0"/>
+          <w:bCs w:val="0"/>
+        </w:rPr>
+      </w:pPr>
+      <w:r>
+        <w:rPr>
+          <w:rFonts w:asciiTheme="minorHAnsi" w:hAnsiTheme="minorHAnsi" w:cstheme="minorHAnsi"/>
+          <w:b w:val="0"/>
+          <w:bCs w:val="0"/>
+        </w:rPr>
+        <w:t xml:space="preserve">Converting </w:t>
+      </w:r>
+      <w:r>
+        <w:rPr>
+          <w:rFonts w:asciiTheme="minorHAnsi" w:hAnsiTheme="minorHAnsi" w:cstheme="minorHAnsi"/>
+          <w:b w:val="0"/>
+          <w:bCs w:val="0"/>
+        </w:rPr>
+        <w:t>a JS object into a JSON text string:</w:t>
+      </w:r>
+      <w:r>
+        <w:rPr>
+          <w:rFonts w:asciiTheme="minorHAnsi" w:hAnsiTheme="minorHAnsi" w:cstheme="minorHAnsi"/>
+          <w:b w:val="0"/>
+          <w:bCs w:val="0"/>
+        </w:rPr>
+        <w:br/>
+      </w:r>
+      <w:proofErr w:type="spellStart"/>
+      <w:r>
+        <w:rPr>
+          <w:rFonts w:asciiTheme="minorHAnsi" w:hAnsiTheme="minorHAnsi" w:cstheme="minorHAnsi"/>
+          <w:b w:val="0"/>
+          <w:bCs w:val="0"/>
+        </w:rPr>
+        <w:t>JSON.stringify</w:t>
+      </w:r>
+      <w:proofErr w:type="spellEnd"/>
+      <w:r>
+        <w:rPr>
+          <w:rFonts w:asciiTheme="minorHAnsi" w:hAnsiTheme="minorHAnsi" w:cstheme="minorHAnsi"/>
+          <w:b w:val="0"/>
+          <w:bCs w:val="0"/>
+        </w:rPr>
+        <w:t>(object</w:t>
+      </w:r>
+      <w:r>
+        <w:rPr>
+          <w:rFonts w:asciiTheme="minorHAnsi" w:hAnsiTheme="minorHAnsi" w:cstheme="minorHAnsi"/>
+          <w:b w:val="0"/>
+          <w:bCs w:val="0"/>
+        </w:rPr>
+        <w:t>);</w:t>
       </w:r>
     </w:p>
     <w:sectPr>

</xml_diff>